<commit_message>
Minor changes including config change and rate limiter doc
</commit_message>
<xml_diff>
--- a/RateLimiter.docx
+++ b/RateLimiter.docx
@@ -153,13 +153,59 @@
       <w:pPr>
         <w:pStyle w:val="ListParagraph"/>
       </w:pPr>
-    </w:p>
-    <w:p>
-      <w:pPr>
-        <w:pStyle w:val="ListParagraph"/>
-      </w:pPr>
+      <w:r>
+        <w:t>OR</w:t>
+      </w:r>
+    </w:p>
+    <w:p>
+      <w:pPr>
+        <w:pStyle w:val="ListParagraph"/>
+      </w:pPr>
+      <w:r>
+        <w:t xml:space="preserve">If you clone the </w:t>
+      </w:r>
+      <w:proofErr w:type="spellStart"/>
+      <w:r>
+        <w:t>git</w:t>
+      </w:r>
+      <w:proofErr w:type="spellEnd"/>
+      <w:r>
+        <w:t xml:space="preserve"> repo, and run it from an IDE just run the </w:t>
+      </w:r>
+      <w:proofErr w:type="spellStart"/>
+      <w:r>
+        <w:t>com.raviraj.hotel.query.ratelimtedapi.service</w:t>
+      </w:r>
+      <w:r>
+        <w:t>.Startup</w:t>
+      </w:r>
+      <w:proofErr w:type="spellEnd"/>
+      <w:r>
+        <w:t xml:space="preserve"> Java class.</w:t>
+      </w:r>
+      <w:r>
+        <w:t xml:space="preserve"> </w:t>
+      </w:r>
       <w:proofErr w:type="gramStart"/>
       <w:r>
+        <w:t>( Make</w:t>
+      </w:r>
+      <w:proofErr w:type="gramEnd"/>
+      <w:r>
+        <w:t xml:space="preserve"> sure to give program arguments)</w:t>
+      </w:r>
+    </w:p>
+    <w:p>
+      <w:pPr>
+        <w:pStyle w:val="ListParagraph"/>
+      </w:pPr>
+    </w:p>
+    <w:p>
+      <w:pPr>
+        <w:pStyle w:val="ListParagraph"/>
+      </w:pPr>
+      <w:proofErr w:type="gramStart"/>
+      <w:r>
         <w:t>here</w:t>
       </w:r>
       <w:proofErr w:type="gramEnd"/>
@@ -207,6 +253,17 @@
       <w:proofErr w:type="gramEnd"/>
       <w:r>
         <w:t xml:space="preserve"> configurations such as the data store used or rate limit functionality this  project should use.</w:t>
+      </w:r>
+      <w:r>
+        <w:t xml:space="preserve"> Make sure hoteldb.csv and config.txt are in the same folder as the jar OR </w:t>
+      </w:r>
+      <w:proofErr w:type="spellStart"/>
+      <w:r>
+        <w:t>specifty</w:t>
+      </w:r>
+      <w:proofErr w:type="spellEnd"/>
+      <w:r>
+        <w:t xml:space="preserve"> the absolute path for these files.</w:t>
       </w:r>
     </w:p>
     <w:p>
@@ -299,7 +356,10 @@
         </w:numPr>
       </w:pPr>
       <w:r>
-        <w:t xml:space="preserve">This rate limiter runs with default </w:t>
+        <w:t>This rate limit</w:t>
+      </w:r>
+      <w:r>
+        <w:t xml:space="preserve">er runs with default </w:t>
       </w:r>
       <w:proofErr w:type="spellStart"/>
       <w:r>
@@ -307,18 +367,23 @@
       </w:r>
       <w:proofErr w:type="spellEnd"/>
       <w:r>
-        <w:t xml:space="preserve"> of 5 requests for 10 seconds for both </w:t>
-      </w:r>
+        <w:t xml:space="preserve"> of 10 requests for 5</w:t>
+      </w:r>
+      <w:r>
+        <w:t xml:space="preserve"> seconds for </w:t>
+      </w:r>
+      <w:r>
+        <w:t xml:space="preserve">city API and 100 requests every 10 seconds for room </w:t>
+      </w:r>
+      <w:proofErr w:type="spellStart"/>
       <w:proofErr w:type="gramStart"/>
       <w:r>
-        <w:t xml:space="preserve">APIs </w:t>
-      </w:r>
-      <w:r>
-        <w:t>.</w:t>
-      </w:r>
+        <w:t>api</w:t>
+      </w:r>
+      <w:proofErr w:type="spellEnd"/>
       <w:proofErr w:type="gramEnd"/>
       <w:r>
-        <w:t xml:space="preserve"> You can change the </w:t>
+        <w:t xml:space="preserve">. You can change the </w:t>
       </w:r>
       <w:proofErr w:type="spellStart"/>
       <w:r>
@@ -442,43 +507,7 @@
           <w:szCs w:val="20"/>
           <w:shd w:val="clear" w:color="auto" w:fill="E8F2FE"/>
         </w:rPr>
-        <w:t>RATELIMITER.FUNCTION.TYPE</w:t>
-      </w:r>
-      <w:r>
-        <w:rPr>
-          <w:rFonts w:ascii="Consolas" w:hAnsi="Consolas" w:cs="Consolas"/>
-          <w:sz w:val="20"/>
-          <w:szCs w:val="20"/>
-          <w:shd w:val="clear" w:color="auto" w:fill="E8F2FE"/>
-        </w:rPr>
-        <w:t xml:space="preserve"> , valid values are SLIDINGWINDOW_WITH</w:t>
-      </w:r>
-      <w:r>
-        <w:rPr>
-          <w:rFonts w:ascii="Consolas" w:hAnsi="Consolas" w:cs="Consolas"/>
-          <w:sz w:val="20"/>
-          <w:szCs w:val="20"/>
-          <w:shd w:val="clear" w:color="auto" w:fill="E8F2FE"/>
-        </w:rPr>
-        <w:t>LOCK</w:t>
-      </w:r>
-      <w:r>
-        <w:rPr>
-          <w:rFonts w:ascii="Consolas" w:hAnsi="Consolas" w:cs="Consolas"/>
-          <w:sz w:val="20"/>
-          <w:szCs w:val="20"/>
-          <w:shd w:val="clear" w:color="auto" w:fill="E8F2FE"/>
-        </w:rPr>
-        <w:t xml:space="preserve"> and </w:t>
-      </w:r>
-      <w:r>
-        <w:rPr>
-          <w:rFonts w:ascii="Consolas" w:hAnsi="Consolas" w:cs="Consolas"/>
-          <w:sz w:val="20"/>
-          <w:szCs w:val="20"/>
-          <w:shd w:val="clear" w:color="auto" w:fill="E8F2FE"/>
-        </w:rPr>
-        <w:t>SLIDINGWINDOW_WITHOUTLOCK</w:t>
+        <w:t>RATELIMITER.FUNCTION.TYPE , valid values are SLIDINGWINDOW_WITHLOCK and SLIDINGWINDOW_WITHOUTLOCK</w:t>
       </w:r>
     </w:p>
     <w:p>
@@ -496,16 +525,7 @@
           <w:szCs w:val="20"/>
           <w:shd w:val="clear" w:color="auto" w:fill="E8F2FE"/>
         </w:rPr>
-        <w:t>RATELIMITER.DATAACCESS</w:t>
-      </w:r>
-      <w:r>
-        <w:rPr>
-          <w:rFonts w:ascii="Consolas" w:hAnsi="Consolas" w:cs="Consolas"/>
-          <w:sz w:val="20"/>
-          <w:szCs w:val="20"/>
-          <w:shd w:val="clear" w:color="auto" w:fill="E8F2FE"/>
-        </w:rPr>
-        <w:t xml:space="preserve">, valid values are INMEMORY , for running this rate limiter in a distributed environment , we need to use a persistent data store such as Cassandra or </w:t>
+        <w:t xml:space="preserve">RATELIMITER.DATAACCESS, valid values are INMEMORY , for running this rate limiter in a distributed environment , we need to use a persistent data store such as Cassandra or </w:t>
       </w:r>
       <w:proofErr w:type="spellStart"/>
       <w:r>
@@ -536,27 +556,7 @@
           <w:szCs w:val="20"/>
           <w:shd w:val="clear" w:color="auto" w:fill="E8F2FE"/>
         </w:rPr>
-        <w:t>com.raviraj.hotel.query.ratelimiter.API</w:t>
-      </w:r>
-      <w:r>
-        <w:rPr>
-          <w:rFonts w:ascii="Consolas" w:hAnsi="Consolas" w:cs="Consolas"/>
-          <w:color w:val="000000"/>
-          <w:sz w:val="20"/>
-          <w:szCs w:val="20"/>
-          <w:shd w:val="clear" w:color="auto" w:fill="E8F2FE"/>
-        </w:rPr>
-        <w:t>.</w:t>
-      </w:r>
-      <w:r>
-        <w:rPr>
-          <w:rFonts w:ascii="Consolas" w:hAnsi="Consolas" w:cs="Consolas"/>
-          <w:color w:val="000000"/>
-          <w:sz w:val="20"/>
-          <w:szCs w:val="20"/>
-          <w:shd w:val="clear" w:color="auto" w:fill="E8F2FE"/>
-        </w:rPr>
-        <w:t>RateLimterDataAcess</w:t>
+        <w:t>com.raviraj.hotel.query.ratelimiter.API.RateLimterDataAcess</w:t>
       </w:r>
       <w:proofErr w:type="spellEnd"/>
     </w:p>
@@ -677,14 +677,66 @@
     <w:p>
       <w:pPr>
         <w:pStyle w:val="ListParagraph"/>
-        <w:ind w:left="1080"/>
-        <w:rPr>
-          <w:rFonts w:ascii="Consolas" w:hAnsi="Consolas" w:cs="Consolas"/>
-          <w:sz w:val="20"/>
-          <w:szCs w:val="20"/>
-          <w:shd w:val="clear" w:color="auto" w:fill="E8F2FE"/>
-        </w:rPr>
-      </w:pPr>
+        <w:numPr>
+          <w:ilvl w:val="0"/>
+          <w:numId w:val="1"/>
+        </w:numPr>
+        <w:rPr>
+          <w:rFonts w:ascii="Consolas" w:hAnsi="Consolas" w:cs="Consolas"/>
+          <w:sz w:val="20"/>
+          <w:szCs w:val="20"/>
+          <w:shd w:val="clear" w:color="auto" w:fill="E8F2FE"/>
+        </w:rPr>
+      </w:pPr>
+      <w:r>
+        <w:rPr>
+          <w:rFonts w:ascii="Consolas" w:hAnsi="Consolas" w:cs="Consolas"/>
+          <w:sz w:val="20"/>
+          <w:szCs w:val="20"/>
+          <w:shd w:val="clear" w:color="auto" w:fill="E8F2FE"/>
+        </w:rPr>
+        <w:t>I have provid</w:t>
+      </w:r>
+      <w:r>
+        <w:rPr>
+          <w:rFonts w:ascii="Consolas" w:hAnsi="Consolas" w:cs="Consolas"/>
+          <w:sz w:val="20"/>
+          <w:szCs w:val="20"/>
+          <w:shd w:val="clear" w:color="auto" w:fill="E8F2FE"/>
+        </w:rPr>
+        <w:t>ed a way to check Rate Limiting</w:t>
+      </w:r>
+      <w:bookmarkStart w:id="0" w:name="_GoBack"/>
+      <w:bookmarkEnd w:id="0"/>
+      <w:r>
+        <w:rPr>
+          <w:rFonts w:ascii="Consolas" w:hAnsi="Consolas" w:cs="Consolas"/>
+          <w:sz w:val="20"/>
+          <w:szCs w:val="20"/>
+          <w:shd w:val="clear" w:color="auto" w:fill="E8F2FE"/>
+        </w:rPr>
+        <w:t xml:space="preserve">, You can run the Junit Test </w:t>
+      </w:r>
+      <w:proofErr w:type="spellStart"/>
+      <w:r>
+        <w:rPr>
+          <w:rFonts w:ascii="Consolas" w:hAnsi="Consolas" w:cs="Consolas"/>
+          <w:sz w:val="20"/>
+          <w:szCs w:val="20"/>
+          <w:shd w:val="clear" w:color="auto" w:fill="E8F2FE"/>
+        </w:rPr>
+        <w:t>HotelServiceTest</w:t>
+      </w:r>
+      <w:proofErr w:type="spellEnd"/>
+      <w:r>
+        <w:rPr>
+          <w:rFonts w:ascii="Consolas" w:hAnsi="Consolas" w:cs="Consolas"/>
+          <w:sz w:val="20"/>
+          <w:szCs w:val="20"/>
+          <w:shd w:val="clear" w:color="auto" w:fill="E8F2FE"/>
+        </w:rPr>
+        <w:t>.</w:t>
+      </w:r>
     </w:p>
     <w:p>
       <w:pPr>
@@ -887,8 +939,6 @@
       <w:r>
         <w:t xml:space="preserve"> rate limiting the API, even when its run on different servers.</w:t>
       </w:r>
-      <w:bookmarkStart w:id="0" w:name="_GoBack"/>
-      <w:bookmarkEnd w:id="0"/>
     </w:p>
     <w:p>
       <w:pPr>
@@ -920,7 +970,11 @@
       </w:r>
       <w:proofErr w:type="gramEnd"/>
       <w:r>
-        <w:t xml:space="preserve"> so that we can achieve a better latency by sacrificing on the rate limit conditions.  In the ideal world scenario, it might be beneficial to have a lower latency by relaxing the rate limit conditions. We might serve more requests than </w:t>
+        <w:t xml:space="preserve"> </w:t>
+      </w:r>
+      <w:r>
+        <w:lastRenderedPageBreak/>
+        <w:t xml:space="preserve">so that we can achieve a better latency by sacrificing on the rate limit conditions.  In the ideal world scenario, it might be beneficial to have a lower latency by relaxing the rate limit conditions. We might serve more requests than </w:t>
       </w:r>
       <w:proofErr w:type="gramStart"/>
       <w:r>
@@ -945,7 +999,6 @@
     </w:p>
     <w:p>
       <w:r>
-        <w:lastRenderedPageBreak/>
         <w:tab/>
       </w:r>
     </w:p>

</xml_diff>

<commit_message>
minor changes with config
</commit_message>
<xml_diff>
--- a/RateLimiter.docx
+++ b/RateLimiter.docx
@@ -189,7 +189,37 @@
       </w:r>
       <w:proofErr w:type="gramEnd"/>
       <w:r>
-        <w:t xml:space="preserve"> sure to give program arguments)</w:t>
+        <w:t xml:space="preserve"> sure to give program arguments</w:t>
+      </w:r>
+      <w:r>
+        <w:t xml:space="preserve"> , the first argument is </w:t>
+      </w:r>
+      <w:proofErr w:type="spellStart"/>
+      <w:r>
+        <w:t>config</w:t>
+      </w:r>
+      <w:proofErr w:type="spellEnd"/>
+      <w:r>
+        <w:t xml:space="preserve"> to </w:t>
+      </w:r>
+      <w:proofErr w:type="spellStart"/>
+      <w:r>
+        <w:t>ratelimiter</w:t>
+      </w:r>
+      <w:proofErr w:type="spellEnd"/>
+      <w:r>
+        <w:t xml:space="preserve">, second is the </w:t>
+      </w:r>
+      <w:proofErr w:type="spellStart"/>
+      <w:r>
+        <w:t>db</w:t>
+      </w:r>
+      <w:proofErr w:type="spellEnd"/>
+      <w:r>
+        <w:t xml:space="preserve"> csv file</w:t>
+      </w:r>
+      <w:r>
+        <w:t>)</w:t>
       </w:r>
     </w:p>
     <w:p>
@@ -353,7 +383,6 @@
         </w:numPr>
       </w:pPr>
       <w:r>
-        <w:lastRenderedPageBreak/>
         <w:t>This rate limit</w:t>
       </w:r>
       <w:r>
@@ -737,6 +766,43 @@
     <w:p>
       <w:pPr>
         <w:pStyle w:val="ListParagraph"/>
+        <w:numPr>
+          <w:ilvl w:val="0"/>
+          <w:numId w:val="2"/>
+        </w:numPr>
+      </w:pPr>
+      <w:r>
+        <w:rPr>
+          <w:rFonts w:ascii="Consolas" w:hAnsi="Consolas" w:cs="Consolas"/>
+          <w:sz w:val="20"/>
+          <w:szCs w:val="20"/>
+          <w:shd w:val="clear" w:color="auto" w:fill="E8F2FE"/>
+        </w:rPr>
+        <w:t xml:space="preserve">To check manually , either open the URLs given above in a browser or use the curl –X GET </w:t>
+      </w:r>
+      <w:hyperlink r:id="rId9" w:history="1">
+        <w:r>
+          <w:rPr>
+            <w:rStyle w:val="Hyperlink"/>
+          </w:rPr>
+          <w:t>http://localhost:4444/hotelservice/city/Bangkok</w:t>
+        </w:r>
+      </w:hyperlink>
+    </w:p>
+    <w:p>
+      <w:pPr>
+        <w:pStyle w:val="ListParagraph"/>
+        <w:rPr>
+          <w:rFonts w:ascii="Consolas" w:hAnsi="Consolas" w:cs="Consolas"/>
+          <w:sz w:val="20"/>
+          <w:szCs w:val="20"/>
+          <w:shd w:val="clear" w:color="auto" w:fill="E8F2FE"/>
+        </w:rPr>
+      </w:pPr>
+    </w:p>
+    <w:p>
+      <w:pPr>
+        <w:pStyle w:val="ListParagraph"/>
         <w:ind w:left="1080"/>
         <w:rPr>
           <w:rFonts w:ascii="Consolas" w:hAnsi="Consolas" w:cs="Consolas"/>
@@ -966,11 +1032,7 @@
       </w:r>
       <w:proofErr w:type="gramEnd"/>
       <w:r>
-        <w:t xml:space="preserve"> so that we can achieve a better latency by sacrificing on the rate limit conditions.  In the ideal </w:t>
-      </w:r>
-      <w:r>
-        <w:lastRenderedPageBreak/>
-        <w:t xml:space="preserve">world scenario, it might be beneficial to have a lower latency by relaxing the rate limit conditions. We might serve more requests than </w:t>
+        <w:t xml:space="preserve"> so that we can achieve a better latency by sacrificing on the rate limit conditions.  In the ideal world scenario, it might be beneficial to have a lower latency by relaxing the rate limit conditions. We might serve more requests than </w:t>
       </w:r>
       <w:proofErr w:type="gramStart"/>
       <w:r>
@@ -1045,7 +1107,7 @@
         </w:rPr>
         <w:t xml:space="preserve"> </w:t>
       </w:r>
-      <w:hyperlink r:id="rId9" w:history="1">
+      <w:hyperlink r:id="rId10" w:history="1">
         <w:r>
           <w:rPr>
             <w:rStyle w:val="Hyperlink"/>
@@ -1065,15 +1127,7 @@
         <w:rPr>
           <w:b/>
         </w:rPr>
-        <w:t>The source code is also attached in t</w:t>
-      </w:r>
-      <w:bookmarkStart w:id="0" w:name="_GoBack"/>
-      <w:bookmarkEnd w:id="0"/>
-      <w:r>
-        <w:rPr>
-          <w:b/>
-        </w:rPr>
-        <w:t>he zip uploaded.</w:t>
+        <w:t>The source code is also attached in the zip uploaded.</w:t>
       </w:r>
     </w:p>
     <w:sectPr>
@@ -1902,6 +1956,18 @@
       <w:u w:val="single"/>
     </w:rPr>
   </w:style>
+  <w:style w:type="character" w:styleId="FollowedHyperlink">
+    <w:name w:val="FollowedHyperlink"/>
+    <w:basedOn w:val="DefaultParagraphFont"/>
+    <w:uiPriority w:val="99"/>
+    <w:semiHidden/>
+    <w:unhideWhenUsed/>
+    <w:rsid w:val="00245860"/>
+    <w:rPr>
+      <w:color w:val="954F72" w:themeColor="followedHyperlink"/>
+      <w:u w:val="single"/>
+    </w:rPr>
+  </w:style>
 </w:styles>
 </file>
 

</xml_diff>